<commit_message>
lab4 ready to pass
</commit_message>
<xml_diff>
--- a/lab3/Отчет.docx
+++ b/lab3/Отчет.docx
@@ -3518,27 +3518,43 @@
           <w:sz w:val="24"/>
           <w:szCs w:val="24"/>
         </w:rPr>
-        <w:t xml:space="preserve">БТ-5: Дубликатом </w:t>
-      </w:r>
-      <w:proofErr w:type="spellStart"/>
-      <w:r>
-        <w:rPr>
-          <w:rFonts w:ascii="Arial" w:hAnsi="Arial" w:cs="Arial"/>
-          <w:color w:val="000000" w:themeColor="text1"/>
-          <w:sz w:val="24"/>
-          <w:szCs w:val="24"/>
-        </w:rPr>
-        <w:t>считаетя</w:t>
-      </w:r>
-      <w:proofErr w:type="spellEnd"/>
-      <w:r>
-        <w:rPr>
-          <w:rFonts w:ascii="Arial" w:hAnsi="Arial" w:cs="Arial"/>
-          <w:color w:val="000000" w:themeColor="text1"/>
-          <w:sz w:val="24"/>
-          <w:szCs w:val="24"/>
-        </w:rPr>
-        <w:t xml:space="preserve"> файл, в котором указан тот же альбом, исполнитель и название песни, что и в другом файле.</w:t>
+        <w:t>БТ-5: Дубликатом считает</w:t>
+      </w:r>
+      <w:r>
+        <w:rPr>
+          <w:rFonts w:ascii="Arial" w:hAnsi="Arial" w:cs="Arial"/>
+          <w:color w:val="000000" w:themeColor="text1"/>
+          <w:sz w:val="24"/>
+          <w:szCs w:val="24"/>
+        </w:rPr>
+        <w:t>с</w:t>
+      </w:r>
+      <w:r>
+        <w:rPr>
+          <w:rFonts w:ascii="Arial" w:hAnsi="Arial" w:cs="Arial"/>
+          <w:color w:val="000000" w:themeColor="text1"/>
+          <w:sz w:val="24"/>
+          <w:szCs w:val="24"/>
+        </w:rPr>
+        <w:t xml:space="preserve">я файл, в котором указан тот же альбом, исполнитель и название </w:t>
+      </w:r>
+      <w:r>
+        <w:rPr>
+          <w:rFonts w:ascii="Arial" w:hAnsi="Arial" w:cs="Arial"/>
+          <w:color w:val="000000" w:themeColor="text1"/>
+          <w:sz w:val="24"/>
+          <w:szCs w:val="24"/>
+        </w:rPr>
+        <w:t>трека</w:t>
+      </w:r>
+      <w:r>
+        <w:rPr>
+          <w:rFonts w:ascii="Arial" w:hAnsi="Arial" w:cs="Arial"/>
+          <w:color w:val="000000" w:themeColor="text1"/>
+          <w:sz w:val="24"/>
+          <w:szCs w:val="24"/>
+        </w:rPr>
+        <w:t>, что и в другом файле.</w:t>
       </w:r>
     </w:p>
     <w:p>
@@ -5727,15 +5743,13 @@
         <w:t xml:space="preserve"> </w:t>
       </w:r>
       <w:r>
-        <w:t xml:space="preserve">Появляется в случае, если указанная пользователем директория </w:t>
-      </w:r>
-      <w:proofErr w:type="spellStart"/>
-      <w:r>
-        <w:t>некорректа</w:t>
-      </w:r>
-      <w:proofErr w:type="spellEnd"/>
-      <w:r>
-        <w:t>.</w:t>
+        <w:t>Появляется в случае, если указанная пользователем директория некоррект</w:t>
+      </w:r>
+      <w:r>
+        <w:t>н</w:t>
+      </w:r>
+      <w:r>
+        <w:t>а.</w:t>
       </w:r>
     </w:p>
     <w:p>

</xml_diff>

<commit_message>
lab6 ready to pass
</commit_message>
<xml_diff>
--- a/lab3/Отчет.docx
+++ b/lab3/Отчет.docx
@@ -1268,7 +1268,7 @@
             <w:lang w:val="ru-BY" w:eastAsia="ru-BY"/>
             <w14:ligatures w14:val="standardContextual"/>
           </w:rPr>
-          <w:tab/>
+          <w:t xml:space="preserve"> </w:t>
         </w:r>
         <w:r>
           <w:rPr>
@@ -4311,7 +4311,7 @@
           <w:sz w:val="24"/>
           <w:szCs w:val="24"/>
         </w:rPr>
-        <w:t>Независимо</w:t>
+        <w:t>При</w:t>
       </w:r>
       <w:proofErr w:type="gramEnd"/>
       <w:r>
@@ -4321,16 +4321,7 @@
           <w:sz w:val="24"/>
           <w:szCs w:val="24"/>
         </w:rPr>
-        <w:t xml:space="preserve"> от того, насколько сломан аудиофайл, приложение должно либо извлечь </w:t>
-      </w:r>
-      <w:r>
-        <w:rPr>
-          <w:rFonts w:ascii="Arial" w:hAnsi="Arial" w:cs="Arial"/>
-          <w:color w:val="000000" w:themeColor="text1"/>
-          <w:sz w:val="24"/>
-          <w:szCs w:val="24"/>
-        </w:rPr>
-        <w:t>все доступные данные.</w:t>
+        <w:t xml:space="preserve"> нахождении сломанного файла, приложение должно вывести сообщение об ошибке (см. ДС-5.3).</w:t>
       </w:r>
     </w:p>
     <w:p>
@@ -6281,7 +6272,23 @@
           <w:sz w:val="24"/>
           <w:szCs w:val="24"/>
         </w:rPr>
-        <w:t>ДС-5.2: Приложение обрабатывает файлы размером до 2 Гб (включительно).</w:t>
+        <w:t xml:space="preserve">ДС-5.2: Приложение обрабатывает </w:t>
+      </w:r>
+      <w:r>
+        <w:rPr>
+          <w:rFonts w:ascii="Arial" w:hAnsi="Arial" w:cs="Arial"/>
+          <w:sz w:val="24"/>
+          <w:szCs w:val="24"/>
+        </w:rPr>
+        <w:t>каталоги суммарным</w:t>
+      </w:r>
+      <w:r>
+        <w:rPr>
+          <w:rFonts w:ascii="Arial" w:hAnsi="Arial" w:cs="Arial"/>
+          <w:sz w:val="24"/>
+          <w:szCs w:val="24"/>
+        </w:rPr>
+        <w:t xml:space="preserve"> размером до 2 Гб (включительно).</w:t>
       </w:r>
     </w:p>
     <w:p>
@@ -6289,6 +6296,8 @@
         <w:jc w:val="both"/>
         <w:rPr>
           <w:rFonts w:ascii="Arial" w:hAnsi="Arial" w:cs="Arial"/>
+          <w:sz w:val="24"/>
+          <w:szCs w:val="24"/>
         </w:rPr>
       </w:pPr>
       <w:r>
@@ -6476,6 +6485,148 @@
           <w:szCs w:val="24"/>
         </w:rPr>
         <w:t>}”.</w:t>
+      </w:r>
+    </w:p>
+    <w:p>
+      <w:pPr>
+        <w:jc w:val="both"/>
+        <w:rPr>
+          <w:rFonts w:ascii="Arial" w:hAnsi="Arial" w:cs="Arial"/>
+        </w:rPr>
+      </w:pPr>
+      <w:r>
+        <w:rPr>
+          <w:rFonts w:ascii="Arial" w:hAnsi="Arial" w:cs="Arial"/>
+          <w:sz w:val="24"/>
+          <w:szCs w:val="24"/>
+        </w:rPr>
+        <w:tab/>
+        <w:t>ДС-5.4</w:t>
+      </w:r>
+      <w:proofErr w:type="gramStart"/>
+      <w:r>
+        <w:rPr>
+          <w:rFonts w:ascii="Arial" w:hAnsi="Arial" w:cs="Arial"/>
+          <w:sz w:val="24"/>
+          <w:szCs w:val="24"/>
+        </w:rPr>
+        <w:t>: Если</w:t>
+      </w:r>
+      <w:proofErr w:type="gramEnd"/>
+      <w:r>
+        <w:rPr>
+          <w:rFonts w:ascii="Arial" w:hAnsi="Arial" w:cs="Arial"/>
+          <w:sz w:val="24"/>
+          <w:szCs w:val="24"/>
+        </w:rPr>
+        <w:t xml:space="preserve"> обнаружен пустой файл, приложение отображает сообщение журнала </w:t>
+      </w:r>
+      <w:r>
+        <w:rPr>
+          <w:rFonts w:ascii="Arial" w:hAnsi="Arial" w:cs="Arial"/>
+          <w:sz w:val="24"/>
+          <w:szCs w:val="24"/>
+        </w:rPr>
+        <w:t>“</w:t>
+      </w:r>
+      <w:r>
+        <w:t xml:space="preserve"> </w:t>
+      </w:r>
+      <w:proofErr w:type="spellStart"/>
+      <w:r>
+        <w:rPr>
+          <w:rFonts w:ascii="Arial" w:hAnsi="Arial" w:cs="Arial"/>
+          <w:sz w:val="24"/>
+          <w:szCs w:val="24"/>
+        </w:rPr>
+        <w:t>Not</w:t>
+      </w:r>
+      <w:proofErr w:type="spellEnd"/>
+      <w:r>
+        <w:rPr>
+          <w:rFonts w:ascii="Arial" w:hAnsi="Arial" w:cs="Arial"/>
+          <w:sz w:val="24"/>
+          <w:szCs w:val="24"/>
+        </w:rPr>
+        <w:t xml:space="preserve"> </w:t>
+      </w:r>
+      <w:proofErr w:type="spellStart"/>
+      <w:r>
+        <w:rPr>
+          <w:rFonts w:ascii="Arial" w:hAnsi="Arial" w:cs="Arial"/>
+          <w:sz w:val="24"/>
+          <w:szCs w:val="24"/>
+        </w:rPr>
+        <w:t>found</w:t>
+      </w:r>
+      <w:proofErr w:type="spellEnd"/>
+      <w:r>
+        <w:rPr>
+          <w:rFonts w:ascii="Arial" w:hAnsi="Arial" w:cs="Arial"/>
+          <w:sz w:val="24"/>
+          <w:szCs w:val="24"/>
+        </w:rPr>
+        <w:t xml:space="preserve"> </w:t>
+      </w:r>
+      <w:proofErr w:type="spellStart"/>
+      <w:r>
+        <w:rPr>
+          <w:rFonts w:ascii="Arial" w:hAnsi="Arial" w:cs="Arial"/>
+          <w:sz w:val="24"/>
+          <w:szCs w:val="24"/>
+        </w:rPr>
+        <w:t>or</w:t>
+      </w:r>
+      <w:proofErr w:type="spellEnd"/>
+      <w:r>
+        <w:rPr>
+          <w:rFonts w:ascii="Arial" w:hAnsi="Arial" w:cs="Arial"/>
+          <w:sz w:val="24"/>
+          <w:szCs w:val="24"/>
+        </w:rPr>
+        <w:t xml:space="preserve"> 0 </w:t>
+      </w:r>
+      <w:proofErr w:type="spellStart"/>
+      <w:r>
+        <w:rPr>
+          <w:rFonts w:ascii="Arial" w:hAnsi="Arial" w:cs="Arial"/>
+          <w:sz w:val="24"/>
+          <w:szCs w:val="24"/>
+        </w:rPr>
+        <w:t>size</w:t>
+      </w:r>
+      <w:proofErr w:type="spellEnd"/>
+      <w:r>
+        <w:rPr>
+          <w:rFonts w:ascii="Arial" w:hAnsi="Arial" w:cs="Arial"/>
+          <w:sz w:val="24"/>
+          <w:szCs w:val="24"/>
+        </w:rPr>
+        <w:t xml:space="preserve"> </w:t>
+      </w:r>
+      <w:r>
+        <w:rPr>
+          <w:rFonts w:ascii="Arial" w:hAnsi="Arial" w:cs="Arial"/>
+          <w:sz w:val="24"/>
+          <w:szCs w:val="24"/>
+        </w:rPr>
+        <w:t>{</w:t>
+      </w:r>
+      <w:r>
+        <w:rPr>
+          <w:rFonts w:ascii="Arial" w:hAnsi="Arial" w:cs="Arial"/>
+          <w:sz w:val="24"/>
+          <w:szCs w:val="24"/>
+        </w:rPr>
+        <w:t>полный путь к файлу</w:t>
+      </w:r>
+      <w:r>
+        <w:rPr>
+          <w:rFonts w:ascii="Arial" w:hAnsi="Arial" w:cs="Arial"/>
+          <w:sz w:val="24"/>
+          <w:szCs w:val="24"/>
+        </w:rPr>
+        <w:t>}”</w:t>
       </w:r>
     </w:p>
     <w:p>

</xml_diff>